<commit_message>
word doc updated with notes
</commit_message>
<xml_diff>
--- a/Mandatory1/ai_automation_exam1.docx
+++ b/Mandatory1/ai_automation_exam1.docx
@@ -148,6 +148,26 @@
         <w:rPr>
           <w:lang w:val="en-US"/>
         </w:rPr>
+        <w:tab/>
+        <w:t xml:space="preserve">Sensitivity, </w:t>
+      </w:r>
+      <w:r>
+        <w:rPr>
+          <w:lang w:val="en-US"/>
+        </w:rPr>
+        <w:t>contour</w:t>
+      </w:r>
+    </w:p>
+    <w:p>
+      <w:pPr>
+        <w:rPr>
+          <w:lang w:val="en-US"/>
+        </w:rPr>
+      </w:pPr>
+      <w:r>
+        <w:rPr>
+          <w:lang w:val="en-US"/>
+        </w:rPr>
         <w:t>Pedestrian detection</w:t>
       </w:r>
     </w:p>
@@ -250,6 +270,7 @@
       </w:pPr>
       <w:r>
         <w:rPr>
+          <w:noProof/>
           <w:lang w:val="en-US"/>
         </w:rPr>
         <w:drawing>
@@ -335,6 +356,7 @@
       </w:pPr>
       <w:r>
         <w:rPr>
+          <w:noProof/>
           <w:lang w:val="en-DK"/>
         </w:rPr>
         <w:drawing>
@@ -395,6 +417,7 @@
       </w:pPr>
       <w:r>
         <w:rPr>
+          <w:noProof/>
           <w:lang w:val="en-US"/>
         </w:rPr>
         <w:lastRenderedPageBreak/>
@@ -462,6 +485,7 @@
       </w:pPr>
       <w:r>
         <w:rPr>
+          <w:noProof/>
           <w:lang w:val="en-US"/>
         </w:rPr>
         <w:drawing>
@@ -569,118 +593,78 @@
           <w:lang w:val="en-US"/>
         </w:rPr>
       </w:pPr>
-      <w:r>
-        <w:rPr>
+    </w:p>
+    <w:p>
+      <w:pPr>
+        <w:pStyle w:val="Heading2"/>
+        <w:rPr>
+          <w:lang w:val="en-US"/>
+        </w:rPr>
+      </w:pPr>
+      <w:r>
+        <w:rPr>
+          <w:lang w:val="en-US"/>
+        </w:rPr>
+        <w:t>D</w:t>
+      </w:r>
+    </w:p>
+    <w:p>
+      <w:pPr>
+        <w:rPr>
+          <w:lang w:val="en-US"/>
+        </w:rPr>
+      </w:pPr>
+      <w:r>
+        <w:rPr>
+          <w:lang w:val="en-US"/>
+        </w:rPr>
+        <w:t xml:space="preserve">The neural network to predict the sin(x) function consist of </w:t>
+      </w:r>
+      <w:r>
+        <w:rPr>
+          <w:color w:val="FF0000"/>
+          <w:lang w:val="en-US"/>
+        </w:rPr>
+        <w:t>2 hidden layers with 100 neurons each</w:t>
+      </w:r>
+      <w:r>
+        <w:rPr>
+          <w:lang w:val="en-US"/>
+        </w:rPr>
+        <w:t xml:space="preserve">. For the number of points used I chose 2500, which I felt was standard for this type of problem. It goes through 150 epochs and gets better at predicting once it nears the end. The result is not perfect, but I would say that it is not far away. </w:t>
+      </w:r>
+      <w:r>
+        <w:rPr>
+          <w:lang w:val="en-US"/>
+        </w:rPr>
+        <w:t xml:space="preserve">Increasing the number of epochs to 200 makes it even more precise in </w:t>
+      </w:r>
+      <w:r>
+        <w:rPr>
+          <w:lang w:val="en-US"/>
+        </w:rPr>
+        <w:t>its</w:t>
+      </w:r>
+      <w:r>
+        <w:rPr>
+          <w:lang w:val="en-US"/>
+        </w:rPr>
+        <w:t xml:space="preserve"> predictions and the 50 extra epochs doesn’t take very long to go through.  </w:t>
+      </w:r>
+    </w:p>
+    <w:p>
+      <w:pPr>
+        <w:rPr>
+          <w:color w:val="FF0000"/>
+          <w:lang w:val="en-US"/>
+        </w:rPr>
+      </w:pPr>
+      <w:r>
+        <w:rPr>
+          <w:color w:val="FF0000"/>
           <w:lang w:val="en-US"/>
         </w:rPr>
         <w:lastRenderedPageBreak/>
-        <w:drawing>
-          <wp:inline distT="0" distB="0" distL="0" distR="0" wp14:anchorId="7441F294" wp14:editId="6A1DB981">
-            <wp:extent cx="3634740" cy="2940074"/>
-            <wp:effectExtent l="0" t="0" r="3810" b="0"/>
-            <wp:docPr id="8" name="Picture 8" descr="Chart, line chart&#10;&#10;Description automatically generated"/>
-            <wp:cNvGraphicFramePr>
-              <a:graphicFrameLocks xmlns:a="http://schemas.openxmlformats.org/drawingml/2006/main" noChangeAspect="1"/>
-            </wp:cNvGraphicFramePr>
-            <a:graphic xmlns:a="http://schemas.openxmlformats.org/drawingml/2006/main">
-              <a:graphicData uri="http://schemas.openxmlformats.org/drawingml/2006/picture">
-                <pic:pic xmlns:pic="http://schemas.openxmlformats.org/drawingml/2006/picture">
-                  <pic:nvPicPr>
-                    <pic:cNvPr id="8" name="Picture 8" descr="Chart, line chart&#10;&#10;Description automatically generated"/>
-                    <pic:cNvPicPr/>
-                  </pic:nvPicPr>
-                  <pic:blipFill>
-                    <a:blip r:embed="rId8"/>
-                    <a:stretch>
-                      <a:fillRect/>
-                    </a:stretch>
-                  </pic:blipFill>
-                  <pic:spPr>
-                    <a:xfrm>
-                      <a:off x="0" y="0"/>
-                      <a:ext cx="3650107" cy="2952504"/>
-                    </a:xfrm>
-                    <a:prstGeom prst="rect">
-                      <a:avLst/>
-                    </a:prstGeom>
-                  </pic:spPr>
-                </pic:pic>
-              </a:graphicData>
-            </a:graphic>
-          </wp:inline>
-        </w:drawing>
-      </w:r>
-    </w:p>
-    <w:p>
-      <w:pPr>
-        <w:pStyle w:val="Heading2"/>
-        <w:rPr>
-          <w:lang w:val="en-US"/>
-        </w:rPr>
-      </w:pPr>
-      <w:r>
-        <w:rPr>
-          <w:lang w:val="en-US"/>
-        </w:rPr>
-        <w:t>D</w:t>
-      </w:r>
-    </w:p>
-    <w:p>
-      <w:pPr>
-        <w:rPr>
-          <w:lang w:val="en-US"/>
-        </w:rPr>
-      </w:pPr>
-      <w:r>
-        <w:rPr>
-          <w:lang w:val="en-US"/>
-        </w:rPr>
-        <w:t xml:space="preserve">The neural network to predict the sin(x) function consist of </w:t>
-      </w:r>
-      <w:r>
-        <w:rPr>
-          <w:color w:val="FF0000"/>
-          <w:lang w:val="en-US"/>
-        </w:rPr>
-        <w:t>2 hidden layers with 100 neurons each</w:t>
-      </w:r>
-      <w:r>
-        <w:rPr>
-          <w:lang w:val="en-US"/>
-        </w:rPr>
-        <w:t xml:space="preserve">. For the number of points used I chose 2500, which I felt was standard for this type of problem. It goes through 150 epochs and gets better at predicting once it nears the end. The result is not perfect, but I would say that it is not far away. </w:t>
-      </w:r>
-      <w:r>
-        <w:rPr>
-          <w:lang w:val="en-US"/>
-        </w:rPr>
-        <w:t xml:space="preserve">Increasing the number of epochs to 200 makes it even more precise in </w:t>
-      </w:r>
-      <w:r>
-        <w:rPr>
-          <w:lang w:val="en-US"/>
-        </w:rPr>
-        <w:t>its</w:t>
-      </w:r>
-      <w:r>
-        <w:rPr>
-          <w:lang w:val="en-US"/>
-        </w:rPr>
-        <w:t xml:space="preserve"> predictions and the 50 extra epochs doesn’t take very long to go through.  </w:t>
-      </w:r>
-    </w:p>
-    <w:p>
-      <w:pPr>
-        <w:rPr>
-          <w:color w:val="FF0000"/>
-          <w:lang w:val="en-US"/>
-        </w:rPr>
-      </w:pPr>
-      <w:r>
-        <w:rPr>
-          <w:color w:val="FF0000"/>
-          <w:lang w:val="en-US"/>
-        </w:rPr>
         <w:t>Run more experiments with different parameters</w:t>
       </w:r>
     </w:p>
@@ -692,6 +676,7 @@
       </w:pPr>
       <w:r>
         <w:rPr>
+          <w:noProof/>
           <w:lang w:val="en-US"/>
         </w:rPr>
         <w:drawing>
@@ -739,9 +724,9 @@
       </w:pPr>
       <w:r>
         <w:rPr>
-          <w:lang w:val="en-US"/>
-        </w:rPr>
-        <w:lastRenderedPageBreak/>
+          <w:noProof/>
+          <w:lang w:val="en-US"/>
+        </w:rPr>
         <w:drawing>
           <wp:inline distT="0" distB="0" distL="0" distR="0" wp14:anchorId="7EAF5243" wp14:editId="0E1ADEBC">
             <wp:extent cx="4838700" cy="1889397"/>
@@ -939,6 +924,7 @@
           <w:noProof/>
           <w:lang w:val="en-US"/>
         </w:rPr>
+        <w:lastRenderedPageBreak/>
         <w:drawing>
           <wp:inline distT="0" distB="0" distL="0" distR="0" wp14:anchorId="2DCCF36A" wp14:editId="597D5378">
             <wp:extent cx="6120130" cy="532130"/>
@@ -1133,7 +1119,6 @@
           <w:noProof/>
           <w:lang w:val="en-US"/>
         </w:rPr>
-        <w:lastRenderedPageBreak/>
         <w:drawing>
           <wp:inline distT="0" distB="0" distL="0" distR="0" wp14:anchorId="5DB9587D" wp14:editId="0B38BFC0">
             <wp:extent cx="3838575" cy="3076210"/>

</xml_diff>

<commit_message>
exercise 5b word doc updated
</commit_message>
<xml_diff>
--- a/Mandatory1/ai_automation_exam1.docx
+++ b/Mandatory1/ai_automation_exam1.docx
@@ -647,14 +647,12 @@
         </w:rPr>
         <w:t xml:space="preserve"> </w:t>
       </w:r>
-      <w:proofErr w:type="gramStart"/>
-      <w:r>
-        <w:rPr>
-          <w:lang w:val="en-US"/>
-        </w:rPr>
-        <w:t>It is clear that the</w:t>
-      </w:r>
-      <w:proofErr w:type="gramEnd"/>
+      <w:r>
+        <w:rPr>
+          <w:lang w:val="en-US"/>
+        </w:rPr>
+        <w:t>The</w:t>
+      </w:r>
       <w:r>
         <w:rPr>
           <w:lang w:val="en-US"/>
@@ -1278,6 +1276,19 @@
         <w:t>Comparing the average reward per 100 episodes with the agent using q-learning we get the following results:</w:t>
       </w:r>
     </w:p>
+    <w:p>
+      <w:pPr>
+        <w:rPr>
+          <w:lang w:val="en-US"/>
+        </w:rPr>
+      </w:pPr>
+      <w:r>
+        <w:rPr>
+          <w:lang w:val="en-US"/>
+        </w:rPr>
+        <w:br w:type="page"/>
+      </w:r>
+    </w:p>
     <w:tbl>
       <w:tblPr>
         <w:tblStyle w:val="TableGrid"/>
@@ -1285,8 +1296,8 @@
         <w:tblLook w:val="04A0" w:firstRow="1" w:lastRow="0" w:firstColumn="1" w:lastColumn="0" w:noHBand="0" w:noVBand="1"/>
       </w:tblPr>
       <w:tblGrid>
-        <w:gridCol w:w="4836"/>
-        <w:gridCol w:w="4792"/>
+        <w:gridCol w:w="4814"/>
+        <w:gridCol w:w="4814"/>
       </w:tblGrid>
       <w:tr>
         <w:tc>
@@ -1308,6 +1319,7 @@
                 <w:bCs/>
                 <w:lang w:val="en-US"/>
               </w:rPr>
+              <w:lastRenderedPageBreak/>
               <w:t>Q-learning</w:t>
             </w:r>
           </w:p>
@@ -1352,11 +1364,10 @@
                 <w:noProof/>
                 <w:lang w:val="en-US"/>
               </w:rPr>
-              <w:lastRenderedPageBreak/>
               <w:drawing>
-                <wp:inline distT="0" distB="0" distL="0" distR="0" wp14:anchorId="4F86A305" wp14:editId="661035FE">
-                  <wp:extent cx="2925958" cy="2148840"/>
-                  <wp:effectExtent l="0" t="0" r="8255" b="3810"/>
+                <wp:inline distT="0" distB="0" distL="0" distR="0" wp14:anchorId="4F86A305" wp14:editId="7F35E7A5">
+                  <wp:extent cx="2788478" cy="2047875"/>
+                  <wp:effectExtent l="0" t="0" r="0" b="0"/>
                   <wp:docPr id="25" name="Picture 25"/>
                   <wp:cNvGraphicFramePr>
                     <a:graphicFrameLocks xmlns:a="http://schemas.openxmlformats.org/drawingml/2006/main" noChangeAspect="1"/>
@@ -1386,7 +1397,7 @@
                         <pic:spPr bwMode="auto">
                           <a:xfrm>
                             <a:off x="0" y="0"/>
-                            <a:ext cx="2945346" cy="2163079"/>
+                            <a:ext cx="2813514" cy="2066261"/>
                           </a:xfrm>
                           <a:prstGeom prst="rect">
                             <a:avLst/>
@@ -1417,9 +1428,9 @@
                 <w:lang w:val="en-US"/>
               </w:rPr>
               <w:drawing>
-                <wp:inline distT="0" distB="0" distL="0" distR="0" wp14:anchorId="17724DC8" wp14:editId="7E260B61">
-                  <wp:extent cx="2843530" cy="2056676"/>
-                  <wp:effectExtent l="0" t="0" r="0" b="1270"/>
+                <wp:inline distT="0" distB="0" distL="0" distR="0" wp14:anchorId="17724DC8" wp14:editId="10BC1401">
+                  <wp:extent cx="2805024" cy="2028825"/>
+                  <wp:effectExtent l="0" t="0" r="0" b="0"/>
                   <wp:docPr id="30" name="Picture 30"/>
                   <wp:cNvGraphicFramePr>
                     <a:graphicFrameLocks xmlns:a="http://schemas.openxmlformats.org/drawingml/2006/main" noChangeAspect="1"/>
@@ -1440,7 +1451,7 @@
                         <pic:spPr>
                           <a:xfrm>
                             <a:off x="0" y="0"/>
-                            <a:ext cx="2854132" cy="2064344"/>
+                            <a:ext cx="2819479" cy="2039280"/>
                           </a:xfrm>
                           <a:prstGeom prst="rect">
                             <a:avLst/>
@@ -1492,14 +1503,12 @@
         </w:rPr>
         <w:t xml:space="preserve">We can see that q-learning </w:t>
       </w:r>
-      <w:proofErr w:type="gramStart"/>
-      <w:r>
-        <w:rPr>
-          <w:lang w:val="en-US"/>
-        </w:rPr>
-        <w:t>actually does</w:t>
-      </w:r>
-      <w:proofErr w:type="gramEnd"/>
+      <w:r>
+        <w:rPr>
+          <w:lang w:val="en-US"/>
+        </w:rPr>
+        <w:t>does</w:t>
+      </w:r>
       <w:r>
         <w:rPr>
           <w:lang w:val="en-US"/>
@@ -1753,7 +1762,7 @@
         <w:rPr>
           <w:lang w:val="en-US"/>
         </w:rPr>
-        <w:t>. I will not be implementing this.</w:t>
+        <w:t xml:space="preserve">. </w:t>
       </w:r>
     </w:p>
     <w:p>
@@ -3006,14 +3015,12 @@
         </w:rPr>
         <w:t xml:space="preserve">The reason why </w:t>
       </w:r>
-      <w:proofErr w:type="spellStart"/>
-      <w:r>
-        <w:rPr>
-          <w:lang w:val="en-US"/>
-        </w:rPr>
-        <w:t>Sarsa</w:t>
-      </w:r>
-      <w:proofErr w:type="spellEnd"/>
+      <w:r>
+        <w:rPr>
+          <w:lang w:val="en-US"/>
+        </w:rPr>
+        <w:t>SARSA</w:t>
+      </w:r>
       <w:r>
         <w:rPr>
           <w:lang w:val="en-US"/>
@@ -3026,14 +3033,12 @@
         </w:rPr>
         <w:t xml:space="preserve">of it looking at the current state-action combo as well as the next state-action combo. This means </w:t>
       </w:r>
-      <w:proofErr w:type="spellStart"/>
-      <w:r>
-        <w:rPr>
-          <w:lang w:val="en-US"/>
-        </w:rPr>
-        <w:t>Sarsa</w:t>
-      </w:r>
-      <w:proofErr w:type="spellEnd"/>
+      <w:r>
+        <w:rPr>
+          <w:lang w:val="en-US"/>
+        </w:rPr>
+        <w:t>SARSA</w:t>
+      </w:r>
       <w:r>
         <w:rPr>
           <w:lang w:val="en-US"/>
@@ -3483,19 +3488,6 @@
         <w:rPr>
           <w:lang w:val="en-US"/>
         </w:rPr>
-        <w:t>Exploration rate (epsilon)</w:t>
-      </w:r>
-    </w:p>
-    <w:p>
-      <w:pPr>
-        <w:rPr>
-          <w:lang w:val="en-US"/>
-        </w:rPr>
-      </w:pPr>
-      <w:r>
-        <w:rPr>
-          <w:lang w:val="en-US"/>
-        </w:rPr>
         <w:t xml:space="preserve">The epsilon is used for sometimes taking a random action to learn possible new paths in the q-table. </w:t>
       </w:r>
       <w:r>
@@ -3569,46 +3561,40 @@
         <w:rPr>
           <w:lang w:val="en-US"/>
         </w:rPr>
-        <w:t xml:space="preserve">As mentioned before, this causes the agent to start with random actions and as we go along it starts to focus on exploiting what it has learned through the random actions. The possible changes to the epsilon </w:t>
-      </w:r>
-      <w:r>
-        <w:rPr>
+        <w:t xml:space="preserve">As mentioned before, this causes the agent to start with random actions and as we go along it starts to focus on exploiting what it has learned through the random actions. The possible changes to the epsilon would be to </w:t>
+      </w:r>
+      <w:r>
+        <w:rPr>
+          <w:lang w:val="en-US"/>
+        </w:rPr>
+        <w:t>keep it the same throughout the</w:t>
+      </w:r>
+      <w:r>
+        <w:rPr>
+          <w:lang w:val="en-US"/>
+        </w:rPr>
+        <w:t xml:space="preserve"> </w:t>
+      </w:r>
+      <w:r>
+        <w:rPr>
+          <w:lang w:val="en-US"/>
+        </w:rPr>
+        <w:t>entire run. This would however cause the agent to sometimes take random actions when it has learned enough and should be focusing on greedy actions.</w:t>
+      </w:r>
+    </w:p>
+    <w:p>
+      <w:pPr>
+        <w:rPr>
+          <w:color w:val="FF0000"/>
+          <w:lang w:val="en-US"/>
+        </w:rPr>
+      </w:pPr>
+      <w:r>
+        <w:rPr>
+          <w:color w:val="FF0000"/>
           <w:lang w:val="en-US"/>
         </w:rPr>
         <w:lastRenderedPageBreak/>
-        <w:t xml:space="preserve">would be to </w:t>
-      </w:r>
-      <w:r>
-        <w:rPr>
-          <w:lang w:val="en-US"/>
-        </w:rPr>
-        <w:t>keep it the same throughout the</w:t>
-      </w:r>
-      <w:r>
-        <w:rPr>
-          <w:lang w:val="en-US"/>
-        </w:rPr>
-        <w:t xml:space="preserve"> </w:t>
-      </w:r>
-      <w:r>
-        <w:rPr>
-          <w:lang w:val="en-US"/>
-        </w:rPr>
-        <w:t>entire run. This would however cause the agent to sometimes take random actions when it has learned enough and should be focusing on greedy actions.</w:t>
-      </w:r>
-    </w:p>
-    <w:p>
-      <w:pPr>
-        <w:rPr>
-          <w:color w:val="FF0000"/>
-          <w:lang w:val="en-US"/>
-        </w:rPr>
-      </w:pPr>
-      <w:r>
-        <w:rPr>
-          <w:color w:val="FF0000"/>
-          <w:lang w:val="en-US"/>
-        </w:rPr>
         <w:t xml:space="preserve">Table </w:t>
       </w:r>
     </w:p>
@@ -3916,9 +3902,427 @@
           <w:lang w:val="en-US"/>
         </w:rPr>
       </w:pPr>
+      <w:r>
+        <w:rPr>
+          <w:lang w:val="en-US"/>
+        </w:rPr>
+        <w:t xml:space="preserve">The difference between </w:t>
+      </w:r>
+      <w:r>
+        <w:rPr>
+          <w:lang w:val="en-US"/>
+        </w:rPr>
+        <w:t>SARSA</w:t>
+      </w:r>
+      <w:r>
+        <w:rPr>
+          <w:lang w:val="en-US"/>
+        </w:rPr>
+        <w:t xml:space="preserve"> and q-learning </w:t>
+      </w:r>
+      <w:r>
+        <w:rPr>
+          <w:lang w:val="en-US"/>
+        </w:rPr>
+        <w:t xml:space="preserve">is primarily seen in the </w:t>
+      </w:r>
+      <w:r>
+        <w:rPr>
+          <w:lang w:val="en-US"/>
+        </w:rPr>
+        <w:t xml:space="preserve">way Q is updated. As mentioned previously </w:t>
+      </w:r>
+      <w:r>
+        <w:rPr>
+          <w:lang w:val="en-US"/>
+        </w:rPr>
+        <w:t xml:space="preserve">q-learning will </w:t>
+      </w:r>
+      <w:r>
+        <w:rPr>
+          <w:lang w:val="en-US"/>
+        </w:rPr>
+        <w:t xml:space="preserve">take the action with the most reward (greedy policy), while </w:t>
+      </w:r>
+      <w:r>
+        <w:rPr>
+          <w:lang w:val="en-US"/>
+        </w:rPr>
+        <w:t>SARSA</w:t>
+      </w:r>
+      <w:r>
+        <w:rPr>
+          <w:lang w:val="en-US"/>
+        </w:rPr>
+        <w:t xml:space="preserve"> will look at the states and actions for the next action. </w:t>
+      </w:r>
+    </w:p>
+    <w:p>
+      <w:pPr>
+        <w:rPr>
+          <w:lang w:val="en-US"/>
+        </w:rPr>
+      </w:pPr>
+      <w:r>
+        <w:rPr>
+          <w:lang w:val="en-US"/>
+        </w:rPr>
+        <w:drawing>
+          <wp:inline distT="0" distB="0" distL="0" distR="0" wp14:anchorId="5F400D9C" wp14:editId="15007077">
+            <wp:extent cx="4886325" cy="1388633"/>
+            <wp:effectExtent l="0" t="0" r="0" b="2540"/>
+            <wp:docPr id="24" name="Picture 24" descr="Text, letter&#10;&#10;Description automatically generated"/>
+            <wp:cNvGraphicFramePr>
+              <a:graphicFrameLocks xmlns:a="http://schemas.openxmlformats.org/drawingml/2006/main" noChangeAspect="1"/>
+            </wp:cNvGraphicFramePr>
+            <a:graphic xmlns:a="http://schemas.openxmlformats.org/drawingml/2006/main">
+              <a:graphicData uri="http://schemas.openxmlformats.org/drawingml/2006/picture">
+                <pic:pic xmlns:pic="http://schemas.openxmlformats.org/drawingml/2006/picture">
+                  <pic:nvPicPr>
+                    <pic:cNvPr id="24" name="Picture 24" descr="Text, letter&#10;&#10;Description automatically generated"/>
+                    <pic:cNvPicPr/>
+                  </pic:nvPicPr>
+                  <pic:blipFill>
+                    <a:blip r:embed="rId36"/>
+                    <a:stretch>
+                      <a:fillRect/>
+                    </a:stretch>
+                  </pic:blipFill>
+                  <pic:spPr>
+                    <a:xfrm>
+                      <a:off x="0" y="0"/>
+                      <a:ext cx="4913683" cy="1396408"/>
+                    </a:xfrm>
+                    <a:prstGeom prst="rect">
+                      <a:avLst/>
+                    </a:prstGeom>
+                  </pic:spPr>
+                </pic:pic>
+              </a:graphicData>
+            </a:graphic>
+          </wp:inline>
+        </w:drawing>
+      </w:r>
+    </w:p>
+    <w:p>
+      <w:pPr>
+        <w:rPr>
+          <w:lang w:val="en-US"/>
+        </w:rPr>
+      </w:pPr>
+      <w:r>
+        <w:rPr>
+          <w:lang w:val="en-US"/>
+        </w:rPr>
+        <w:t xml:space="preserve">To change the code to </w:t>
+      </w:r>
+      <w:r>
+        <w:rPr>
+          <w:lang w:val="en-US"/>
+        </w:rPr>
+        <w:t>SARSA</w:t>
+      </w:r>
+      <w:r>
+        <w:rPr>
+          <w:lang w:val="en-US"/>
+        </w:rPr>
+        <w:t xml:space="preserve"> we must change the update method, which is as following:</w:t>
+      </w:r>
+    </w:p>
+    <w:p>
+      <w:pPr>
+        <w:rPr>
+          <w:lang w:val="en-US"/>
+        </w:rPr>
+      </w:pPr>
+      <w:r>
+        <w:rPr>
+          <w:lang w:val="en-US"/>
+        </w:rPr>
+        <w:drawing>
+          <wp:inline distT="0" distB="0" distL="0" distR="0" wp14:anchorId="52B0C206" wp14:editId="03DD56DD">
+            <wp:extent cx="5010150" cy="547985"/>
+            <wp:effectExtent l="0" t="0" r="0" b="5080"/>
+            <wp:docPr id="33" name="Picture 33" descr="Text&#10;&#10;Description automatically generated"/>
+            <wp:cNvGraphicFramePr>
+              <a:graphicFrameLocks xmlns:a="http://schemas.openxmlformats.org/drawingml/2006/main" noChangeAspect="1"/>
+            </wp:cNvGraphicFramePr>
+            <a:graphic xmlns:a="http://schemas.openxmlformats.org/drawingml/2006/main">
+              <a:graphicData uri="http://schemas.openxmlformats.org/drawingml/2006/picture">
+                <pic:pic xmlns:pic="http://schemas.openxmlformats.org/drawingml/2006/picture">
+                  <pic:nvPicPr>
+                    <pic:cNvPr id="33" name="Picture 33" descr="Text&#10;&#10;Description automatically generated"/>
+                    <pic:cNvPicPr/>
+                  </pic:nvPicPr>
+                  <pic:blipFill>
+                    <a:blip r:embed="rId37"/>
+                    <a:stretch>
+                      <a:fillRect/>
+                    </a:stretch>
+                  </pic:blipFill>
+                  <pic:spPr>
+                    <a:xfrm>
+                      <a:off x="0" y="0"/>
+                      <a:ext cx="5035065" cy="550710"/>
+                    </a:xfrm>
+                    <a:prstGeom prst="rect">
+                      <a:avLst/>
+                    </a:prstGeom>
+                  </pic:spPr>
+                </pic:pic>
+              </a:graphicData>
+            </a:graphic>
+          </wp:inline>
+        </w:drawing>
+      </w:r>
+      <w:r>
+        <w:rPr>
+          <w:lang w:val="en-US"/>
+        </w:rPr>
+        <w:t xml:space="preserve"> </w:t>
+      </w:r>
+    </w:p>
+    <w:p>
+      <w:pPr>
+        <w:rPr>
+          <w:lang w:val="en-US"/>
+        </w:rPr>
+      </w:pPr>
+      <w:r>
+        <w:rPr>
+          <w:lang w:val="en-US"/>
+        </w:rPr>
+        <w:t xml:space="preserve">I defined a method to select the next action based on the given state, so it would be possible to get the action for the next state. To update the q-table with </w:t>
+      </w:r>
+      <w:r>
+        <w:rPr>
+          <w:lang w:val="en-US"/>
+        </w:rPr>
+        <w:t>SARSA</w:t>
+      </w:r>
+      <w:r>
+        <w:rPr>
+          <w:lang w:val="en-US"/>
+        </w:rPr>
+        <w:t xml:space="preserve"> implementation I changed the update code to the following: </w:t>
+      </w:r>
+    </w:p>
+    <w:p>
+      <w:pPr>
+        <w:rPr>
+          <w:lang w:val="en-US"/>
+        </w:rPr>
+      </w:pPr>
+      <w:r>
+        <w:rPr>
+          <w:lang w:val="en-US"/>
+        </w:rPr>
+        <w:drawing>
+          <wp:inline distT="0" distB="0" distL="0" distR="0" wp14:anchorId="24C690B2" wp14:editId="06EDCFE0">
+            <wp:extent cx="5038725" cy="522655"/>
+            <wp:effectExtent l="0" t="0" r="0" b="0"/>
+            <wp:docPr id="34" name="Picture 34" descr="Text&#10;&#10;Description automatically generated"/>
+            <wp:cNvGraphicFramePr>
+              <a:graphicFrameLocks xmlns:a="http://schemas.openxmlformats.org/drawingml/2006/main" noChangeAspect="1"/>
+            </wp:cNvGraphicFramePr>
+            <a:graphic xmlns:a="http://schemas.openxmlformats.org/drawingml/2006/main">
+              <a:graphicData uri="http://schemas.openxmlformats.org/drawingml/2006/picture">
+                <pic:pic xmlns:pic="http://schemas.openxmlformats.org/drawingml/2006/picture">
+                  <pic:nvPicPr>
+                    <pic:cNvPr id="34" name="Picture 34" descr="Text&#10;&#10;Description automatically generated"/>
+                    <pic:cNvPicPr/>
+                  </pic:nvPicPr>
+                  <pic:blipFill>
+                    <a:blip r:embed="rId38"/>
+                    <a:stretch>
+                      <a:fillRect/>
+                    </a:stretch>
+                  </pic:blipFill>
+                  <pic:spPr>
+                    <a:xfrm>
+                      <a:off x="0" y="0"/>
+                      <a:ext cx="5103912" cy="529417"/>
+                    </a:xfrm>
+                    <a:prstGeom prst="rect">
+                      <a:avLst/>
+                    </a:prstGeom>
+                  </pic:spPr>
+                </pic:pic>
+              </a:graphicData>
+            </a:graphic>
+          </wp:inline>
+        </w:drawing>
+      </w:r>
+    </w:p>
+    <w:p>
+      <w:pPr>
+        <w:rPr>
+          <w:lang w:val="en-US"/>
+        </w:rPr>
+      </w:pPr>
+      <w:r>
+        <w:rPr>
+          <w:lang w:val="en-US"/>
+        </w:rPr>
+        <w:t>The code runs and we get the following results:</w:t>
+      </w:r>
+    </w:p>
+    <w:p>
+      <w:pPr>
+        <w:rPr>
+          <w:lang w:val="en-US"/>
+        </w:rPr>
+      </w:pPr>
+      <w:r>
+        <w:rPr>
+          <w:lang w:val="en-US"/>
+        </w:rPr>
+        <w:t>I</w:t>
+      </w:r>
+      <w:r>
+        <w:rPr>
+          <w:lang w:val="en-US"/>
+        </w:rPr>
+        <w:t xml:space="preserve">t is possible to solve the problem with SARSA and we </w:t>
+      </w:r>
+      <w:proofErr w:type="gramStart"/>
+      <w:r>
+        <w:rPr>
+          <w:lang w:val="en-US"/>
+        </w:rPr>
+        <w:t>actually receive</w:t>
+      </w:r>
+      <w:proofErr w:type="gramEnd"/>
+      <w:r>
+        <w:rPr>
+          <w:lang w:val="en-US"/>
+        </w:rPr>
+        <w:t xml:space="preserve"> a satisfactory result.</w:t>
+      </w:r>
+    </w:p>
+    <w:p>
+      <w:pPr>
+        <w:rPr>
+          <w:lang w:val="en-US"/>
+        </w:rPr>
+      </w:pPr>
+      <w:r>
+        <w:rPr>
+          <w:lang w:val="en-US"/>
+        </w:rPr>
+        <w:drawing>
+          <wp:anchor distT="0" distB="0" distL="114300" distR="114300" simplePos="0" relativeHeight="251660288" behindDoc="1" locked="0" layoutInCell="1" allowOverlap="1" wp14:anchorId="0358A177" wp14:editId="6D01D052">
+            <wp:simplePos x="0" y="0"/>
+            <wp:positionH relativeFrom="column">
+              <wp:posOffset>-148590</wp:posOffset>
+            </wp:positionH>
+            <wp:positionV relativeFrom="paragraph">
+              <wp:posOffset>307340</wp:posOffset>
+            </wp:positionV>
+            <wp:extent cx="1695450" cy="995494"/>
+            <wp:effectExtent l="0" t="0" r="0" b="0"/>
+            <wp:wrapTight wrapText="bothSides">
+              <wp:wrapPolygon edited="0">
+                <wp:start x="0" y="0"/>
+                <wp:lineTo x="0" y="21090"/>
+                <wp:lineTo x="21357" y="21090"/>
+                <wp:lineTo x="21357" y="0"/>
+                <wp:lineTo x="0" y="0"/>
+              </wp:wrapPolygon>
+            </wp:wrapTight>
+            <wp:docPr id="36" name="Picture 36" descr="Text&#10;&#10;Description automatically generated"/>
+            <wp:cNvGraphicFramePr>
+              <a:graphicFrameLocks xmlns:a="http://schemas.openxmlformats.org/drawingml/2006/main" noChangeAspect="1"/>
+            </wp:cNvGraphicFramePr>
+            <a:graphic xmlns:a="http://schemas.openxmlformats.org/drawingml/2006/main">
+              <a:graphicData uri="http://schemas.openxmlformats.org/drawingml/2006/picture">
+                <pic:pic xmlns:pic="http://schemas.openxmlformats.org/drawingml/2006/picture">
+                  <pic:nvPicPr>
+                    <pic:cNvPr id="36" name="Picture 36" descr="Text&#10;&#10;Description automatically generated"/>
+                    <pic:cNvPicPr/>
+                  </pic:nvPicPr>
+                  <pic:blipFill>
+                    <a:blip r:embed="rId39">
+                      <a:extLst>
+                        <a:ext uri="{28A0092B-C50C-407E-A947-70E740481C1C}">
+                          <a14:useLocalDpi xmlns:a14="http://schemas.microsoft.com/office/drawing/2010/main" val="0"/>
+                        </a:ext>
+                      </a:extLst>
+                    </a:blip>
+                    <a:stretch>
+                      <a:fillRect/>
+                    </a:stretch>
+                  </pic:blipFill>
+                  <pic:spPr>
+                    <a:xfrm>
+                      <a:off x="0" y="0"/>
+                      <a:ext cx="1695450" cy="995494"/>
+                    </a:xfrm>
+                    <a:prstGeom prst="rect">
+                      <a:avLst/>
+                    </a:prstGeom>
+                  </pic:spPr>
+                </pic:pic>
+              </a:graphicData>
+            </a:graphic>
+            <wp14:sizeRelH relativeFrom="page">
+              <wp14:pctWidth>0</wp14:pctWidth>
+            </wp14:sizeRelH>
+            <wp14:sizeRelV relativeFrom="page">
+              <wp14:pctHeight>0</wp14:pctHeight>
+            </wp14:sizeRelV>
+          </wp:anchor>
+        </w:drawing>
+      </w:r>
+      <w:r>
+        <w:rPr>
+          <w:lang w:val="en-US"/>
+        </w:rPr>
+        <w:drawing>
+          <wp:inline distT="0" distB="0" distL="0" distR="0" wp14:anchorId="3A5C52CD" wp14:editId="38937696">
+            <wp:extent cx="4295314" cy="1849755"/>
+            <wp:effectExtent l="0" t="0" r="0" b="0"/>
+            <wp:docPr id="35" name="Picture 35" descr="Chart, line chart&#10;&#10;Description automatically generated"/>
+            <wp:cNvGraphicFramePr>
+              <a:graphicFrameLocks xmlns:a="http://schemas.openxmlformats.org/drawingml/2006/main" noChangeAspect="1"/>
+            </wp:cNvGraphicFramePr>
+            <a:graphic xmlns:a="http://schemas.openxmlformats.org/drawingml/2006/main">
+              <a:graphicData uri="http://schemas.openxmlformats.org/drawingml/2006/picture">
+                <pic:pic xmlns:pic="http://schemas.openxmlformats.org/drawingml/2006/picture">
+                  <pic:nvPicPr>
+                    <pic:cNvPr id="35" name="Picture 35" descr="Chart, line chart&#10;&#10;Description automatically generated"/>
+                    <pic:cNvPicPr/>
+                  </pic:nvPicPr>
+                  <pic:blipFill>
+                    <a:blip r:embed="rId40"/>
+                    <a:stretch>
+                      <a:fillRect/>
+                    </a:stretch>
+                  </pic:blipFill>
+                  <pic:spPr>
+                    <a:xfrm>
+                      <a:off x="0" y="0"/>
+                      <a:ext cx="4322457" cy="1861444"/>
+                    </a:xfrm>
+                    <a:prstGeom prst="rect">
+                      <a:avLst/>
+                    </a:prstGeom>
+                  </pic:spPr>
+                </pic:pic>
+              </a:graphicData>
+            </a:graphic>
+          </wp:inline>
+        </w:drawing>
+      </w:r>
+      <w:r>
+        <w:rPr>
+          <w:lang w:val="en-US"/>
+        </w:rPr>
+        <w:t xml:space="preserve"> </w:t>
+      </w:r>
     </w:p>
     <w:sectPr>
-      <w:headerReference w:type="default" r:id="rId36"/>
+      <w:headerReference w:type="default" r:id="rId41"/>
       <w:pgSz w:w="11906" w:h="16838"/>
       <w:pgMar w:top="1701" w:right="1134" w:bottom="1701" w:left="1134" w:header="708" w:footer="708" w:gutter="0"/>
       <w:cols w:space="708"/>

</xml_diff>

<commit_message>
finished exercises - doc printed to pdf
</commit_message>
<xml_diff>
--- a/Mandatory1/ai_automation_exam1.docx
+++ b/Mandatory1/ai_automation_exam1.docx
@@ -10,6 +10,60 @@
           <w:lang w:val="en-US"/>
         </w:rPr>
       </w:pPr>
+    </w:p>
+    <w:p>
+      <w:pPr>
+        <w:pStyle w:val="Title"/>
+        <w:jc w:val="center"/>
+        <w:rPr>
+          <w:lang w:val="en-US"/>
+        </w:rPr>
+      </w:pPr>
+    </w:p>
+    <w:p>
+      <w:pPr>
+        <w:pStyle w:val="Title"/>
+        <w:jc w:val="center"/>
+        <w:rPr>
+          <w:lang w:val="en-US"/>
+        </w:rPr>
+      </w:pPr>
+    </w:p>
+    <w:p>
+      <w:pPr>
+        <w:pStyle w:val="Title"/>
+        <w:jc w:val="center"/>
+        <w:rPr>
+          <w:lang w:val="en-US"/>
+        </w:rPr>
+      </w:pPr>
+    </w:p>
+    <w:p>
+      <w:pPr>
+        <w:pStyle w:val="Title"/>
+        <w:jc w:val="center"/>
+        <w:rPr>
+          <w:lang w:val="en-US"/>
+        </w:rPr>
+      </w:pPr>
+    </w:p>
+    <w:p>
+      <w:pPr>
+        <w:pStyle w:val="Title"/>
+        <w:jc w:val="center"/>
+        <w:rPr>
+          <w:lang w:val="en-US"/>
+        </w:rPr>
+      </w:pPr>
+    </w:p>
+    <w:p>
+      <w:pPr>
+        <w:pStyle w:val="Title"/>
+        <w:jc w:val="center"/>
+        <w:rPr>
+          <w:lang w:val="en-US"/>
+        </w:rPr>
+      </w:pPr>
       <w:r>
         <w:rPr>
           <w:lang w:val="en-US"/>
@@ -183,14 +237,31 @@
         <w:rPr>
           <w:lang w:val="en-US"/>
         </w:rPr>
-        <w:t xml:space="preserve"> shape, and make a rectangle around it. </w:t>
-      </w:r>
-      <w:r>
-        <w:rPr>
-          <w:color w:val="FF0000"/>
-          <w:lang w:val="en-US"/>
-        </w:rPr>
-        <w:t>Sensitivity</w:t>
+        <w:t xml:space="preserve"> shape, and</w:t>
+      </w:r>
+      <w:r>
+        <w:rPr>
+          <w:lang w:val="en-US"/>
+        </w:rPr>
+        <w:t xml:space="preserve"> then</w:t>
+      </w:r>
+      <w:r>
+        <w:rPr>
+          <w:lang w:val="en-US"/>
+        </w:rPr>
+        <w:t xml:space="preserve"> mak</w:t>
+      </w:r>
+      <w:r>
+        <w:rPr>
+          <w:lang w:val="en-US"/>
+        </w:rPr>
+        <w:t>ing</w:t>
+      </w:r>
+      <w:r>
+        <w:rPr>
+          <w:lang w:val="en-US"/>
+        </w:rPr>
+        <w:t xml:space="preserve"> a rectangle around it.</w:t>
       </w:r>
     </w:p>
     <w:p>
@@ -244,7 +315,6 @@
     <w:p>
       <w:pPr>
         <w:rPr>
-          <w:color w:val="FF0000"/>
           <w:lang w:val="en-US"/>
         </w:rPr>
       </w:pPr>
@@ -270,7 +340,31 @@
         <w:rPr>
           <w:lang w:val="en-US"/>
         </w:rPr>
-        <w:t xml:space="preserve">extract the shapes (objects) of the image and look for a full body. We can adjust the sensitivity of what we would classify as a person with the weights attribute, where the lower </w:t>
+        <w:t xml:space="preserve">extract the shapes (objects) </w:t>
+      </w:r>
+      <w:r>
+        <w:rPr>
+          <w:lang w:val="en-US"/>
+        </w:rPr>
+        <w:t>in</w:t>
+      </w:r>
+      <w:r>
+        <w:rPr>
+          <w:lang w:val="en-US"/>
+        </w:rPr>
+        <w:t xml:space="preserve"> the image and look for a full body. We can adjust the sensitivity of what we would classify as a person with the weights attribute</w:t>
+      </w:r>
+      <w:r>
+        <w:rPr>
+          <w:lang w:val="en-US"/>
+        </w:rPr>
+        <w:t xml:space="preserve"> in the code</w:t>
+      </w:r>
+      <w:r>
+        <w:rPr>
+          <w:lang w:val="en-US"/>
+        </w:rPr>
+        <w:t xml:space="preserve">, where the lower </w:t>
       </w:r>
       <w:r>
         <w:rPr>
@@ -280,32 +374,286 @@
       </w:r>
       <w:r>
         <w:rPr>
-          <w:color w:val="FF0000"/>
-          <w:lang w:val="en-US"/>
-        </w:rPr>
-        <w:t>Name of color inside</w:t>
-      </w:r>
-      <w:r>
-        <w:rPr>
-          <w:color w:val="FF0000"/>
+          <w:lang w:val="en-US"/>
+        </w:rPr>
+        <w:t xml:space="preserve">To find the color we would have to define lower- and upper limits for each color with its </w:t>
+      </w:r>
+      <w:r>
+        <w:rPr>
+          <w:lang w:val="en-US"/>
+        </w:rPr>
+        <w:t>BGR</w:t>
+      </w:r>
+      <w:r>
+        <w:rPr>
+          <w:lang w:val="en-US"/>
+        </w:rPr>
+        <w:t xml:space="preserve"> values. </w:t>
+      </w:r>
+      <w:r>
+        <w:rPr>
+          <w:lang w:val="en-US"/>
+        </w:rPr>
+        <w:t>With this we can look for certain colors (within the BGR values) in the image.</w:t>
+      </w:r>
+      <w:r>
+        <w:rPr>
           <w:lang w:val="en-US"/>
         </w:rPr>
         <w:t xml:space="preserve"> </w:t>
       </w:r>
       <w:r>
         <w:rPr>
-          <w:color w:val="FF0000"/>
-          <w:lang w:val="en-US"/>
-        </w:rPr>
-        <w:t>of contour</w:t>
-      </w:r>
-      <w:r>
-        <w:rPr>
-          <w:color w:val="FF0000"/>
-          <w:lang w:val="en-US"/>
-        </w:rPr>
-        <w:t xml:space="preserve"> (on person)</w:t>
-      </w:r>
+          <w:lang w:val="en-US"/>
+        </w:rPr>
+        <w:t>My thought process was making a new frame from the coordinates detected by HOG:</w:t>
+      </w:r>
+    </w:p>
+    <w:p>
+      <w:pPr>
+        <w:rPr>
+          <w:noProof/>
+          <w:lang w:val="en-US"/>
+        </w:rPr>
+      </w:pPr>
+      <w:r>
+        <w:rPr>
+          <w:noProof/>
+          <w:lang w:val="en-US"/>
+        </w:rPr>
+        <w:t xml:space="preserve"> </w:t>
+      </w:r>
+      <w:r>
+        <w:rPr>
+          <w:noProof/>
+          <w:lang w:val="en-US"/>
+        </w:rPr>
+        <w:drawing>
+          <wp:inline distT="0" distB="0" distL="0" distR="0" wp14:anchorId="1BBCCDF2" wp14:editId="2EDE9F0B">
+            <wp:extent cx="2057400" cy="163142"/>
+            <wp:effectExtent l="0" t="0" r="0" b="8890"/>
+            <wp:docPr id="20" name="Picture 20"/>
+            <wp:cNvGraphicFramePr>
+              <a:graphicFrameLocks xmlns:a="http://schemas.openxmlformats.org/drawingml/2006/main" noChangeAspect="1"/>
+            </wp:cNvGraphicFramePr>
+            <a:graphic xmlns:a="http://schemas.openxmlformats.org/drawingml/2006/main">
+              <a:graphicData uri="http://schemas.openxmlformats.org/drawingml/2006/picture">
+                <pic:pic xmlns:pic="http://schemas.openxmlformats.org/drawingml/2006/picture">
+                  <pic:nvPicPr>
+                    <pic:cNvPr id="1" name=""/>
+                    <pic:cNvPicPr/>
+                  </pic:nvPicPr>
+                  <pic:blipFill>
+                    <a:blip r:embed="rId7"/>
+                    <a:stretch>
+                      <a:fillRect/>
+                    </a:stretch>
+                  </pic:blipFill>
+                  <pic:spPr>
+                    <a:xfrm>
+                      <a:off x="0" y="0"/>
+                      <a:ext cx="2068854" cy="164050"/>
+                    </a:xfrm>
+                    <a:prstGeom prst="rect">
+                      <a:avLst/>
+                    </a:prstGeom>
+                  </pic:spPr>
+                </pic:pic>
+              </a:graphicData>
+            </a:graphic>
+          </wp:inline>
+        </w:drawing>
+      </w:r>
+    </w:p>
+    <w:p>
+      <w:pPr>
+        <w:rPr>
+          <w:noProof/>
+          <w:lang w:val="en-US"/>
+        </w:rPr>
+      </w:pPr>
+      <w:r>
+        <w:rPr>
+          <w:noProof/>
+          <w:lang w:val="en-US"/>
+        </w:rPr>
+        <w:t xml:space="preserve">And then using the mask to look for contours in the new frame. This however resulted in it detecting most of the colors at the same time in the image, this could probably be solved with finding the most dominant color. </w:t>
+      </w:r>
+      <w:r>
+        <w:rPr>
+          <w:noProof/>
+          <w:lang w:val="en-US"/>
+        </w:rPr>
+        <w:t xml:space="preserve">Another approach I looked at was just getting the </w:t>
+      </w:r>
+      <w:r>
+        <w:rPr>
+          <w:noProof/>
+          <w:lang w:val="en-US"/>
+        </w:rPr>
+        <w:t>color values from the picture itself:</w:t>
+      </w:r>
+    </w:p>
+    <w:p>
+      <w:pPr>
+        <w:rPr>
+          <w:noProof/>
+          <w:lang w:val="en-US"/>
+        </w:rPr>
+      </w:pPr>
+      <w:r>
+        <w:rPr>
+          <w:noProof/>
+          <w:lang w:val="en-US"/>
+        </w:rPr>
+        <w:drawing>
+          <wp:anchor distT="0" distB="0" distL="114300" distR="114300" simplePos="0" relativeHeight="251662336" behindDoc="1" locked="0" layoutInCell="1" allowOverlap="1" wp14:anchorId="4CD8D098" wp14:editId="233D331F">
+            <wp:simplePos x="0" y="0"/>
+            <wp:positionH relativeFrom="column">
+              <wp:posOffset>1413510</wp:posOffset>
+            </wp:positionH>
+            <wp:positionV relativeFrom="paragraph">
+              <wp:posOffset>-48895</wp:posOffset>
+            </wp:positionV>
+            <wp:extent cx="800212" cy="847843"/>
+            <wp:effectExtent l="0" t="0" r="0" b="0"/>
+            <wp:wrapTight wrapText="bothSides">
+              <wp:wrapPolygon edited="0">
+                <wp:start x="0" y="0"/>
+                <wp:lineTo x="0" y="20872"/>
+                <wp:lineTo x="21086" y="20872"/>
+                <wp:lineTo x="21086" y="0"/>
+                <wp:lineTo x="0" y="0"/>
+              </wp:wrapPolygon>
+            </wp:wrapTight>
+            <wp:docPr id="39" name="Picture 39" descr="A picture containing text, outdoor, electronics, keyboard&#10;&#10;Description automatically generated"/>
+            <wp:cNvGraphicFramePr>
+              <a:graphicFrameLocks xmlns:a="http://schemas.openxmlformats.org/drawingml/2006/main" noChangeAspect="1"/>
+            </wp:cNvGraphicFramePr>
+            <a:graphic xmlns:a="http://schemas.openxmlformats.org/drawingml/2006/main">
+              <a:graphicData uri="http://schemas.openxmlformats.org/drawingml/2006/picture">
+                <pic:pic xmlns:pic="http://schemas.openxmlformats.org/drawingml/2006/picture">
+                  <pic:nvPicPr>
+                    <pic:cNvPr id="39" name="Picture 39" descr="A picture containing text, outdoor, electronics, keyboard&#10;&#10;Description automatically generated"/>
+                    <pic:cNvPicPr/>
+                  </pic:nvPicPr>
+                  <pic:blipFill>
+                    <a:blip r:embed="rId8">
+                      <a:extLst>
+                        <a:ext uri="{28A0092B-C50C-407E-A947-70E740481C1C}">
+                          <a14:useLocalDpi xmlns:a14="http://schemas.microsoft.com/office/drawing/2010/main" val="0"/>
+                        </a:ext>
+                      </a:extLst>
+                    </a:blip>
+                    <a:stretch>
+                      <a:fillRect/>
+                    </a:stretch>
+                  </pic:blipFill>
+                  <pic:spPr>
+                    <a:xfrm>
+                      <a:off x="0" y="0"/>
+                      <a:ext cx="800212" cy="847843"/>
+                    </a:xfrm>
+                    <a:prstGeom prst="rect">
+                      <a:avLst/>
+                    </a:prstGeom>
+                  </pic:spPr>
+                </pic:pic>
+              </a:graphicData>
+            </a:graphic>
+            <wp14:sizeRelH relativeFrom="page">
+              <wp14:pctWidth>0</wp14:pctWidth>
+            </wp14:sizeRelH>
+            <wp14:sizeRelV relativeFrom="page">
+              <wp14:pctHeight>0</wp14:pctHeight>
+            </wp14:sizeRelV>
+          </wp:anchor>
+        </w:drawing>
+      </w:r>
+      <w:r>
+        <w:rPr>
+          <w:noProof/>
+          <w:lang w:val="en-US"/>
+        </w:rPr>
+        <w:drawing>
+          <wp:anchor distT="0" distB="0" distL="114300" distR="114300" simplePos="0" relativeHeight="251661312" behindDoc="1" locked="0" layoutInCell="1" allowOverlap="1" wp14:anchorId="1F0A1FF8" wp14:editId="48D193E2">
+            <wp:simplePos x="0" y="0"/>
+            <wp:positionH relativeFrom="margin">
+              <wp:align>left</wp:align>
+            </wp:positionH>
+            <wp:positionV relativeFrom="paragraph">
+              <wp:posOffset>10160</wp:posOffset>
+            </wp:positionV>
+            <wp:extent cx="1352550" cy="349045"/>
+            <wp:effectExtent l="0" t="0" r="0" b="0"/>
+            <wp:wrapTight wrapText="bothSides">
+              <wp:wrapPolygon edited="0">
+                <wp:start x="0" y="0"/>
+                <wp:lineTo x="0" y="20066"/>
+                <wp:lineTo x="21296" y="20066"/>
+                <wp:lineTo x="21296" y="0"/>
+                <wp:lineTo x="0" y="0"/>
+              </wp:wrapPolygon>
+            </wp:wrapTight>
+            <wp:docPr id="40" name="Picture 40"/>
+            <wp:cNvGraphicFramePr>
+              <a:graphicFrameLocks xmlns:a="http://schemas.openxmlformats.org/drawingml/2006/main" noChangeAspect="1"/>
+            </wp:cNvGraphicFramePr>
+            <a:graphic xmlns:a="http://schemas.openxmlformats.org/drawingml/2006/main">
+              <a:graphicData uri="http://schemas.openxmlformats.org/drawingml/2006/picture">
+                <pic:pic xmlns:pic="http://schemas.openxmlformats.org/drawingml/2006/picture">
+                  <pic:nvPicPr>
+                    <pic:cNvPr id="1" name=""/>
+                    <pic:cNvPicPr/>
+                  </pic:nvPicPr>
+                  <pic:blipFill>
+                    <a:blip r:embed="rId9">
+                      <a:extLst>
+                        <a:ext uri="{28A0092B-C50C-407E-A947-70E740481C1C}">
+                          <a14:useLocalDpi xmlns:a14="http://schemas.microsoft.com/office/drawing/2010/main" val="0"/>
+                        </a:ext>
+                      </a:extLst>
+                    </a:blip>
+                    <a:stretch>
+                      <a:fillRect/>
+                    </a:stretch>
+                  </pic:blipFill>
+                  <pic:spPr>
+                    <a:xfrm>
+                      <a:off x="0" y="0"/>
+                      <a:ext cx="1352550" cy="349045"/>
+                    </a:xfrm>
+                    <a:prstGeom prst="rect">
+                      <a:avLst/>
+                    </a:prstGeom>
+                  </pic:spPr>
+                </pic:pic>
+              </a:graphicData>
+            </a:graphic>
+            <wp14:sizeRelH relativeFrom="page">
+              <wp14:pctWidth>0</wp14:pctWidth>
+            </wp14:sizeRelH>
+            <wp14:sizeRelV relativeFrom="page">
+              <wp14:pctHeight>0</wp14:pctHeight>
+            </wp14:sizeRelV>
+          </wp:anchor>
+        </w:drawing>
+      </w:r>
+      <w:r>
+        <w:rPr>
+          <w:noProof/>
+          <w:lang w:val="en-US"/>
+        </w:rPr>
+        <w:t>This only worked some of the time and was not a solid solution to the problem.</w:t>
+      </w:r>
+    </w:p>
+    <w:p>
+      <w:pPr>
+        <w:rPr>
+          <w:noProof/>
+          <w:lang w:val="en-US"/>
+        </w:rPr>
+      </w:pPr>
     </w:p>
     <w:p>
       <w:pPr>
@@ -320,8 +668,8 @@
         </w:rPr>
         <w:lastRenderedPageBreak/>
         <w:drawing>
-          <wp:inline distT="0" distB="0" distL="0" distR="0" wp14:anchorId="1C0729EE" wp14:editId="0730BE17">
-            <wp:extent cx="4709160" cy="2839763"/>
+          <wp:inline distT="0" distB="0" distL="0" distR="0" wp14:anchorId="1C0729EE" wp14:editId="2537384C">
+            <wp:extent cx="4210050" cy="2538785"/>
             <wp:effectExtent l="0" t="0" r="0" b="0"/>
             <wp:docPr id="18" name="Picture 18" descr="A person standing in a doorway&#10;&#10;Description automatically generated"/>
             <wp:cNvGraphicFramePr>
@@ -335,7 +683,7 @@
                     <pic:cNvPicPr/>
                   </pic:nvPicPr>
                   <pic:blipFill>
-                    <a:blip r:embed="rId7"/>
+                    <a:blip r:embed="rId10"/>
                     <a:stretch>
                       <a:fillRect/>
                     </a:stretch>
@@ -343,7 +691,7 @@
                   <pic:spPr>
                     <a:xfrm>
                       <a:off x="0" y="0"/>
-                      <a:ext cx="4723801" cy="2848592"/>
+                      <a:ext cx="4224698" cy="2547618"/>
                     </a:xfrm>
                     <a:prstGeom prst="rect">
                       <a:avLst/>
@@ -400,21 +748,13 @@
         <w:rPr>
           <w:lang w:val="en-US"/>
         </w:rPr>
-        <w:t xml:space="preserve"> features help identify edges or lines and make it easier detecting a face. </w:t>
-      </w:r>
-      <w:r>
-        <w:rPr>
-          <w:color w:val="FF0000"/>
-          <w:lang w:val="en-US"/>
-        </w:rPr>
-        <w:t>More</w:t>
-      </w:r>
-      <w:r>
-        <w:rPr>
-          <w:color w:val="FF0000"/>
-          <w:lang w:val="en-US"/>
-        </w:rPr>
-        <w:t xml:space="preserve"> about cascades or other stuff?</w:t>
+        <w:t xml:space="preserve"> features help identify edges or lines and make it easier detecting a face.</w:t>
+      </w:r>
+      <w:r>
+        <w:rPr>
+          <w:lang w:val="en-US"/>
+        </w:rPr>
+        <w:t xml:space="preserve"> </w:t>
       </w:r>
     </w:p>
     <w:p>
@@ -444,7 +784,7 @@
                     <pic:cNvPicPr/>
                   </pic:nvPicPr>
                   <pic:blipFill>
-                    <a:blip r:embed="rId8"/>
+                    <a:blip r:embed="rId11"/>
                     <a:stretch>
                       <a:fillRect/>
                     </a:stretch>
@@ -533,7 +873,7 @@
                     <pic:cNvPicPr/>
                   </pic:nvPicPr>
                   <pic:blipFill>
-                    <a:blip r:embed="rId9"/>
+                    <a:blip r:embed="rId12"/>
                     <a:stretch>
                       <a:fillRect/>
                     </a:stretch>
@@ -596,7 +936,7 @@
                     <pic:cNvPicPr/>
                   </pic:nvPicPr>
                   <pic:blipFill>
-                    <a:blip r:embed="rId10"/>
+                    <a:blip r:embed="rId13"/>
                     <a:stretch>
                       <a:fillRect/>
                     </a:stretch>
@@ -687,7 +1027,7 @@
                     <pic:cNvPicPr/>
                   </pic:nvPicPr>
                   <pic:blipFill>
-                    <a:blip r:embed="rId11"/>
+                    <a:blip r:embed="rId14"/>
                     <a:stretch>
                       <a:fillRect/>
                     </a:stretch>
@@ -755,7 +1095,7 @@
                     <pic:cNvPicPr/>
                   </pic:nvPicPr>
                   <pic:blipFill>
-                    <a:blip r:embed="rId12"/>
+                    <a:blip r:embed="rId15"/>
                     <a:stretch>
                       <a:fillRect/>
                     </a:stretch>
@@ -850,21 +1190,6 @@
     <w:p>
       <w:pPr>
         <w:rPr>
-          <w:color w:val="FF0000"/>
-          <w:lang w:val="en-US"/>
-        </w:rPr>
-      </w:pPr>
-      <w:r>
-        <w:rPr>
-          <w:color w:val="FF0000"/>
-          <w:lang w:val="en-US"/>
-        </w:rPr>
-        <w:t>Run more experiments with different parameters</w:t>
-      </w:r>
-    </w:p>
-    <w:p>
-      <w:pPr>
-        <w:rPr>
           <w:lang w:val="en-US"/>
         </w:rPr>
       </w:pPr>
@@ -889,7 +1214,7 @@
                     <pic:cNvPicPr/>
                   </pic:nvPicPr>
                   <pic:blipFill>
-                    <a:blip r:embed="rId13"/>
+                    <a:blip r:embed="rId16"/>
                     <a:stretch>
                       <a:fillRect/>
                     </a:stretch>
@@ -938,7 +1263,7 @@
                     <pic:cNvPicPr/>
                   </pic:nvPicPr>
                   <pic:blipFill>
-                    <a:blip r:embed="rId14"/>
+                    <a:blip r:embed="rId17"/>
                     <a:stretch>
                       <a:fillRect/>
                     </a:stretch>
@@ -1019,21 +1344,6 @@
     <w:p>
       <w:pPr>
         <w:rPr>
-          <w:color w:val="FF0000"/>
-          <w:lang w:val="en-US"/>
-        </w:rPr>
-      </w:pPr>
-      <w:r>
-        <w:rPr>
-          <w:color w:val="FF0000"/>
-          <w:lang w:val="en-US"/>
-        </w:rPr>
-        <w:t>Maybe a few more experiments with changes to alpha, gamma, epsilon</w:t>
-      </w:r>
-    </w:p>
-    <w:p>
-      <w:pPr>
-        <w:rPr>
           <w:lang w:val="en-US"/>
         </w:rPr>
       </w:pPr>
@@ -1060,7 +1370,19 @@
         <w:rPr>
           <w:lang w:val="en-US"/>
         </w:rPr>
-        <w:t>epsilon at 0.0001 the agent solved the environment close the end.</w:t>
+        <w:t>epsilon at 0.0001 the agent solved the environment close</w:t>
+      </w:r>
+      <w:r>
+        <w:rPr>
+          <w:lang w:val="en-US"/>
+        </w:rPr>
+        <w:t xml:space="preserve"> to</w:t>
+      </w:r>
+      <w:r>
+        <w:rPr>
+          <w:lang w:val="en-US"/>
+        </w:rPr>
+        <w:t xml:space="preserve"> the end.</w:t>
       </w:r>
     </w:p>
     <w:p>
@@ -1090,7 +1412,7 @@
                     <pic:cNvPicPr/>
                   </pic:nvPicPr>
                   <pic:blipFill>
-                    <a:blip r:embed="rId15"/>
+                    <a:blip r:embed="rId18"/>
                     <a:stretch>
                       <a:fillRect/>
                     </a:stretch>
@@ -1157,7 +1479,7 @@
                     <pic:cNvPicPr/>
                   </pic:nvPicPr>
                   <pic:blipFill>
-                    <a:blip r:embed="rId16"/>
+                    <a:blip r:embed="rId19"/>
                     <a:stretch>
                       <a:fillRect/>
                     </a:stretch>
@@ -1224,7 +1546,7 @@
                     <pic:cNvPicPr/>
                   </pic:nvPicPr>
                   <pic:blipFill>
-                    <a:blip r:embed="rId17"/>
+                    <a:blip r:embed="rId20"/>
                     <a:stretch>
                       <a:fillRect/>
                     </a:stretch>
@@ -1382,7 +1704,7 @@
                           </pic:cNvPicPr>
                         </pic:nvPicPr>
                         <pic:blipFill>
-                          <a:blip r:embed="rId18">
+                          <a:blip r:embed="rId21">
                             <a:extLst>
                               <a:ext uri="{28A0092B-C50C-407E-A947-70E740481C1C}">
                                 <a14:useLocalDpi xmlns:a14="http://schemas.microsoft.com/office/drawing/2010/main" val="0"/>
@@ -1443,7 +1765,7 @@
                           <pic:cNvPicPr/>
                         </pic:nvPicPr>
                         <pic:blipFill>
-                          <a:blip r:embed="rId19"/>
+                          <a:blip r:embed="rId22"/>
                           <a:stretch>
                             <a:fillRect/>
                           </a:stretch>
@@ -1646,7 +1968,7 @@
                     <pic:cNvPicPr/>
                   </pic:nvPicPr>
                   <pic:blipFill>
-                    <a:blip r:embed="rId20"/>
+                    <a:blip r:embed="rId23"/>
                     <a:stretch>
                       <a:fillRect/>
                     </a:stretch>
@@ -1694,7 +2016,7 @@
                     <pic:cNvPicPr/>
                   </pic:nvPicPr>
                   <pic:blipFill>
-                    <a:blip r:embed="rId21"/>
+                    <a:blip r:embed="rId24"/>
                     <a:stretch>
                       <a:fillRect/>
                     </a:stretch>
@@ -1874,7 +2196,7 @@
                     <pic:cNvPicPr/>
                   </pic:nvPicPr>
                   <pic:blipFill>
-                    <a:blip r:embed="rId22"/>
+                    <a:blip r:embed="rId25"/>
                     <a:stretch>
                       <a:fillRect/>
                     </a:stretch>
@@ -2022,7 +2344,7 @@
                           <pic:cNvPicPr/>
                         </pic:nvPicPr>
                         <pic:blipFill>
-                          <a:blip r:embed="rId23"/>
+                          <a:blip r:embed="rId26"/>
                           <a:stretch>
                             <a:fillRect/>
                           </a:stretch>
@@ -2075,7 +2397,7 @@
                           <pic:cNvPicPr/>
                         </pic:nvPicPr>
                         <pic:blipFill>
-                          <a:blip r:embed="rId24"/>
+                          <a:blip r:embed="rId27"/>
                           <a:stretch>
                             <a:fillRect/>
                           </a:stretch>
@@ -2115,7 +2437,19 @@
         <w:rPr>
           <w:lang w:val="en-US"/>
         </w:rPr>
-        <w:t xml:space="preserve"> and it takes relatively long before it gets a reward. When the states are increased it seems</w:t>
+        <w:t xml:space="preserve"> and it takes relatively long</w:t>
+      </w:r>
+      <w:r>
+        <w:rPr>
+          <w:lang w:val="en-US"/>
+        </w:rPr>
+        <w:t>er</w:t>
+      </w:r>
+      <w:r>
+        <w:rPr>
+          <w:lang w:val="en-US"/>
+        </w:rPr>
+        <w:t xml:space="preserve"> before it gets a reward. When the states are increased it seems</w:t>
       </w:r>
       <w:r>
         <w:rPr>
@@ -2170,6 +2504,20 @@
         <w:rPr>
           <w:lang w:val="en-US"/>
         </w:rPr>
+        <w:br w:type="page"/>
+      </w:r>
+    </w:p>
+    <w:p>
+      <w:pPr>
+        <w:rPr>
+          <w:lang w:val="en-US"/>
+        </w:rPr>
+      </w:pPr>
+      <w:r>
+        <w:rPr>
+          <w:lang w:val="en-US"/>
+        </w:rPr>
+        <w:lastRenderedPageBreak/>
         <w:t xml:space="preserve">For learning </w:t>
       </w:r>
       <w:r>
@@ -2265,7 +2613,6 @@
                 <w:noProof/>
                 <w:lang w:val="en-US"/>
               </w:rPr>
-              <w:lastRenderedPageBreak/>
               <w:drawing>
                 <wp:inline distT="0" distB="0" distL="0" distR="0" wp14:anchorId="0280C58C" wp14:editId="74E88E86">
                   <wp:extent cx="2915116" cy="2286000"/>
@@ -2282,7 +2629,7 @@
                           <pic:cNvPicPr/>
                         </pic:nvPicPr>
                         <pic:blipFill>
-                          <a:blip r:embed="rId25"/>
+                          <a:blip r:embed="rId28"/>
                           <a:stretch>
                             <a:fillRect/>
                           </a:stretch>
@@ -2335,7 +2682,7 @@
                           <pic:cNvPicPr/>
                         </pic:nvPicPr>
                         <pic:blipFill>
-                          <a:blip r:embed="rId26"/>
+                          <a:blip r:embed="rId29"/>
                           <a:stretch>
                             <a:fillRect/>
                           </a:stretch>
@@ -2369,7 +2716,7 @@
         <w:rPr>
           <w:lang w:val="en-US"/>
         </w:rPr>
-        <w:t>T</w:t>
+        <w:t>In t</w:t>
       </w:r>
       <w:r>
         <w:rPr>
@@ -2442,7 +2789,7 @@
                     <pic:cNvPicPr/>
                   </pic:nvPicPr>
                   <pic:blipFill>
-                    <a:blip r:embed="rId27"/>
+                    <a:blip r:embed="rId30"/>
                     <a:stretch>
                       <a:fillRect/>
                     </a:stretch>
@@ -2578,7 +2925,7 @@
                           <pic:cNvPicPr/>
                         </pic:nvPicPr>
                         <pic:blipFill>
-                          <a:blip r:embed="rId28"/>
+                          <a:blip r:embed="rId31"/>
                           <a:stretch>
                             <a:fillRect/>
                           </a:stretch>
@@ -2631,7 +2978,7 @@
                           <pic:cNvPicPr/>
                         </pic:nvPicPr>
                         <pic:blipFill>
-                          <a:blip r:embed="rId29"/>
+                          <a:blip r:embed="rId32"/>
                           <a:stretch>
                             <a:fillRect/>
                           </a:stretch>
@@ -2678,6 +3025,7 @@
         <w:rPr>
           <w:lang w:val="en-US"/>
         </w:rPr>
+        <w:lastRenderedPageBreak/>
         <w:t>One possibility t</w:t>
       </w:r>
       <w:r>
@@ -2696,14 +3044,7 @@
         <w:rPr>
           <w:lang w:val="en-US"/>
         </w:rPr>
-        <w:t xml:space="preserve">dynamically, where at the beginning is a high value making it explore and learn the different actions. Once it reaches higher </w:t>
-      </w:r>
-      <w:r>
-        <w:rPr>
-          <w:lang w:val="en-US"/>
-        </w:rPr>
-        <w:lastRenderedPageBreak/>
-        <w:t>episodes it can begin lowering the epsilon and taking more greedy actions</w:t>
+        <w:t>dynamically, where at the beginning is a high value making it explore and learn the different actions. Once it reaches higher episodes it can begin lowering the epsilon and taking more greedy actions</w:t>
       </w:r>
       <w:r>
         <w:rPr>
@@ -2727,7 +3068,13 @@
         <w:rPr>
           <w:lang w:val="en-US"/>
         </w:rPr>
-        <w:t>It is already (kind of) implemented in the code here:</w:t>
+        <w:t>The decay is already</w:t>
+      </w:r>
+      <w:r>
+        <w:rPr>
+          <w:lang w:val="en-US"/>
+        </w:rPr>
+        <w:t xml:space="preserve"> implemented in the code here:</w:t>
       </w:r>
     </w:p>
     <w:p>
@@ -2757,7 +3104,7 @@
                     <pic:cNvPicPr/>
                   </pic:nvPicPr>
                   <pic:blipFill>
-                    <a:blip r:embed="rId30"/>
+                    <a:blip r:embed="rId33"/>
                     <a:stretch>
                       <a:fillRect/>
                     </a:stretch>
@@ -2807,21 +3154,6 @@
     </w:p>
     <w:p>
       <w:pPr>
-        <w:rPr>
-          <w:color w:val="FF0000"/>
-          <w:lang w:val="en-US"/>
-        </w:rPr>
-      </w:pPr>
-      <w:r>
-        <w:rPr>
-          <w:color w:val="FF0000"/>
-          <w:lang w:val="en-US"/>
-        </w:rPr>
-        <w:t>Maybe screenshots</w:t>
-      </w:r>
-    </w:p>
-    <w:p>
-      <w:pPr>
         <w:pStyle w:val="Heading2"/>
         <w:rPr>
           <w:lang w:val="en-US"/>
@@ -2943,23 +3275,26 @@
     <w:p>
       <w:pPr>
         <w:rPr>
-          <w:color w:val="FF0000"/>
-          <w:lang w:val="en-US"/>
-        </w:rPr>
-      </w:pPr>
-      <w:r>
-        <w:rPr>
-          <w:color w:val="FF0000"/>
-          <w:lang w:val="en-US"/>
-        </w:rPr>
-        <w:t>Changes to the learning rate</w:t>
-      </w:r>
-      <w:r>
-        <w:rPr>
-          <w:color w:val="FF0000"/>
-          <w:lang w:val="en-US"/>
-        </w:rPr>
-        <w:t xml:space="preserve">… </w:t>
+          <w:lang w:val="en-US"/>
+        </w:rPr>
+      </w:pPr>
+      <w:r>
+        <w:rPr>
+          <w:lang w:val="en-US"/>
+        </w:rPr>
+        <w:t xml:space="preserve">In my experiments with changing the learning rate </w:t>
+      </w:r>
+      <w:r>
+        <w:rPr>
+          <w:lang w:val="en-US"/>
+        </w:rPr>
+        <w:t xml:space="preserve">they all still manage to find the same route from start to goal. </w:t>
+      </w:r>
+      <w:r>
+        <w:rPr>
+          <w:lang w:val="en-US"/>
+        </w:rPr>
+        <w:t>My guess as to why, is because of there only being rewards -1 and -100, where the agent can’t randomly gain a large reward from a random action.</w:t>
       </w:r>
     </w:p>
     <w:p>
@@ -3043,22 +3378,99 @@
         <w:rPr>
           <w:lang w:val="en-US"/>
         </w:rPr>
-        <w:t xml:space="preserve"> will look at future possible penalties, which makes the method more conservative. Because of this it will look for a safer route compared to q-learning, which will focus on taking the optimal route along the cliff.</w:t>
-      </w:r>
-    </w:p>
-    <w:p>
-      <w:pPr>
-        <w:rPr>
-          <w:color w:val="FF0000"/>
-          <w:lang w:val="en-US"/>
-        </w:rPr>
-      </w:pPr>
-      <w:r>
-        <w:rPr>
-          <w:color w:val="FF0000"/>
-          <w:lang w:val="en-US"/>
-        </w:rPr>
-        <w:t>Optimal rounds, learning rate, exploration rate</w:t>
+        <w:t xml:space="preserve"> will look at future possible penalties</w:t>
+      </w:r>
+      <w:r>
+        <w:rPr>
+          <w:lang w:val="en-US"/>
+        </w:rPr>
+        <w:t>/rewards</w:t>
+      </w:r>
+      <w:r>
+        <w:rPr>
+          <w:lang w:val="en-US"/>
+        </w:rPr>
+        <w:t>, which makes the method more conservative. Because of this it will look for a safer route compared to q-learning, which will focus on taking the optimal route along the cliff.</w:t>
+      </w:r>
+      <w:r>
+        <w:rPr>
+          <w:lang w:val="en-US"/>
+        </w:rPr>
+        <w:t xml:space="preserve"> </w:t>
+      </w:r>
+    </w:p>
+    <w:p>
+      <w:pPr>
+        <w:rPr>
+          <w:lang w:val="en-US"/>
+        </w:rPr>
+      </w:pPr>
+      <w:r>
+        <w:rPr>
+          <w:lang w:val="en-US"/>
+        </w:rPr>
+        <w:lastRenderedPageBreak/>
+        <w:t>To support the statement of SARSA being more conservative I guessed that an increase in exploration rate will most likely cause the agent to take an even safer path. In an experiment I increased exploration rate to 0.5 and got the following route:</w:t>
+      </w:r>
+    </w:p>
+    <w:p>
+      <w:pPr>
+        <w:rPr>
+          <w:lang w:val="en-US"/>
+        </w:rPr>
+      </w:pPr>
+      <w:r>
+        <w:rPr>
+          <w:lang w:val="en-US"/>
+        </w:rPr>
+        <w:drawing>
+          <wp:inline distT="0" distB="0" distL="0" distR="0" wp14:anchorId="79CB2517" wp14:editId="32D217AC">
+            <wp:extent cx="2838450" cy="1384440"/>
+            <wp:effectExtent l="0" t="0" r="0" b="6350"/>
+            <wp:docPr id="37" name="Picture 37" descr="A screenshot of a computer&#10;&#10;Description automatically generated with medium confidence"/>
+            <wp:cNvGraphicFramePr>
+              <a:graphicFrameLocks xmlns:a="http://schemas.openxmlformats.org/drawingml/2006/main" noChangeAspect="1"/>
+            </wp:cNvGraphicFramePr>
+            <a:graphic xmlns:a="http://schemas.openxmlformats.org/drawingml/2006/main">
+              <a:graphicData uri="http://schemas.openxmlformats.org/drawingml/2006/picture">
+                <pic:pic xmlns:pic="http://schemas.openxmlformats.org/drawingml/2006/picture">
+                  <pic:nvPicPr>
+                    <pic:cNvPr id="37" name="Picture 37" descr="A screenshot of a computer&#10;&#10;Description automatically generated with medium confidence"/>
+                    <pic:cNvPicPr/>
+                  </pic:nvPicPr>
+                  <pic:blipFill>
+                    <a:blip r:embed="rId34"/>
+                    <a:stretch>
+                      <a:fillRect/>
+                    </a:stretch>
+                  </pic:blipFill>
+                  <pic:spPr>
+                    <a:xfrm>
+                      <a:off x="0" y="0"/>
+                      <a:ext cx="2846664" cy="1388446"/>
+                    </a:xfrm>
+                    <a:prstGeom prst="rect">
+                      <a:avLst/>
+                    </a:prstGeom>
+                  </pic:spPr>
+                </pic:pic>
+              </a:graphicData>
+            </a:graphic>
+          </wp:inline>
+        </w:drawing>
+      </w:r>
+    </w:p>
+    <w:p>
+      <w:pPr>
+        <w:rPr>
+          <w:lang w:val="en-US"/>
+        </w:rPr>
+      </w:pPr>
+      <w:r>
+        <w:rPr>
+          <w:lang w:val="en-US"/>
+        </w:rPr>
+        <w:t xml:space="preserve">If we wanted to have the SARSA agent walk along the same route as the q-learning agent, it would only be possible once it has learned sufficiently about the board and can take greedier actions without risking the penalty. </w:t>
       </w:r>
     </w:p>
     <w:p>
@@ -3072,7 +3484,6 @@
         <w:rPr>
           <w:lang w:val="en-US"/>
         </w:rPr>
-        <w:lastRenderedPageBreak/>
         <w:t>Exercise 5</w:t>
       </w:r>
     </w:p>
@@ -3224,7 +3635,7 @@
                     <pic:cNvPicPr/>
                   </pic:nvPicPr>
                   <pic:blipFill>
-                    <a:blip r:embed="rId31">
+                    <a:blip r:embed="rId35">
                       <a:extLst>
                         <a:ext uri="{28A0092B-C50C-407E-A947-70E740481C1C}">
                           <a14:useLocalDpi xmlns:a14="http://schemas.microsoft.com/office/drawing/2010/main" val="0"/>
@@ -3277,7 +3688,7 @@
                     <pic:cNvPicPr/>
                   </pic:nvPicPr>
                   <pic:blipFill>
-                    <a:blip r:embed="rId32"/>
+                    <a:blip r:embed="rId36"/>
                     <a:stretch>
                       <a:fillRect/>
                     </a:stretch>
@@ -3372,6 +3783,7 @@
           <w:noProof/>
           <w:lang w:val="en-US"/>
         </w:rPr>
+        <w:lastRenderedPageBreak/>
         <w:drawing>
           <wp:anchor distT="0" distB="0" distL="114300" distR="114300" simplePos="0" relativeHeight="251659264" behindDoc="1" locked="0" layoutInCell="1" allowOverlap="1" wp14:anchorId="629E48F9" wp14:editId="2DFD86CB">
             <wp:simplePos x="0" y="0"/>
@@ -3404,7 +3816,7 @@
                     <pic:cNvPicPr/>
                   </pic:nvPicPr>
                   <pic:blipFill>
-                    <a:blip r:embed="rId33">
+                    <a:blip r:embed="rId37">
                       <a:extLst>
                         <a:ext uri="{28A0092B-C50C-407E-A947-70E740481C1C}">
                           <a14:useLocalDpi xmlns:a14="http://schemas.microsoft.com/office/drawing/2010/main" val="0"/>
@@ -3457,7 +3869,7 @@
                     <pic:cNvPicPr/>
                   </pic:nvPicPr>
                   <pic:blipFill>
-                    <a:blip r:embed="rId34"/>
+                    <a:blip r:embed="rId38"/>
                     <a:stretch>
                       <a:fillRect/>
                     </a:stretch>
@@ -3524,7 +3936,7 @@
                     <pic:cNvPicPr/>
                   </pic:nvPicPr>
                   <pic:blipFill>
-                    <a:blip r:embed="rId35"/>
+                    <a:blip r:embed="rId39"/>
                     <a:stretch>
                       <a:fillRect/>
                     </a:stretch>
@@ -3584,306 +3996,6 @@
     </w:p>
     <w:p>
       <w:pPr>
-        <w:rPr>
-          <w:color w:val="FF0000"/>
-          <w:lang w:val="en-US"/>
-        </w:rPr>
-      </w:pPr>
-      <w:r>
-        <w:rPr>
-          <w:color w:val="FF0000"/>
-          <w:lang w:val="en-US"/>
-        </w:rPr>
-        <w:lastRenderedPageBreak/>
-        <w:t xml:space="preserve">Table </w:t>
-      </w:r>
-    </w:p>
-    <w:tbl>
-      <w:tblPr>
-        <w:tblStyle w:val="TableGrid"/>
-        <w:tblW w:w="0" w:type="auto"/>
-        <w:tblLook w:val="04A0" w:firstRow="1" w:lastRow="0" w:firstColumn="1" w:lastColumn="0" w:noHBand="0" w:noVBand="1"/>
-      </w:tblPr>
-      <w:tblGrid>
-        <w:gridCol w:w="2407"/>
-        <w:gridCol w:w="2407"/>
-        <w:gridCol w:w="2407"/>
-        <w:gridCol w:w="2407"/>
-      </w:tblGrid>
-      <w:tr>
-        <w:tc>
-          <w:tcPr>
-            <w:tcW w:w="2407" w:type="dxa"/>
-            <w:tcBorders>
-              <w:bottom w:val="single" w:sz="12" w:space="0" w:color="auto"/>
-            </w:tcBorders>
-          </w:tcPr>
-          <w:p>
-            <w:pPr>
-              <w:rPr>
-                <w:lang w:val="en-US"/>
-              </w:rPr>
-            </w:pPr>
-            <w:r>
-              <w:rPr>
-                <w:lang w:val="en-US"/>
-              </w:rPr>
-              <w:t>Learning rate (alpha)</w:t>
-            </w:r>
-          </w:p>
-        </w:tc>
-        <w:tc>
-          <w:tcPr>
-            <w:tcW w:w="2407" w:type="dxa"/>
-            <w:tcBorders>
-              <w:bottom w:val="single" w:sz="12" w:space="0" w:color="auto"/>
-            </w:tcBorders>
-          </w:tcPr>
-          <w:p>
-            <w:pPr>
-              <w:rPr>
-                <w:lang w:val="en-US"/>
-              </w:rPr>
-            </w:pPr>
-            <w:r>
-              <w:rPr>
-                <w:lang w:val="en-US"/>
-              </w:rPr>
-              <w:t>Discount rate (gamma)</w:t>
-            </w:r>
-          </w:p>
-        </w:tc>
-        <w:tc>
-          <w:tcPr>
-            <w:tcW w:w="2407" w:type="dxa"/>
-            <w:tcBorders>
-              <w:bottom w:val="single" w:sz="12" w:space="0" w:color="auto"/>
-              <w:right w:val="single" w:sz="12" w:space="0" w:color="auto"/>
-            </w:tcBorders>
-          </w:tcPr>
-          <w:p>
-            <w:pPr>
-              <w:rPr>
-                <w:lang w:val="en-US"/>
-              </w:rPr>
-            </w:pPr>
-            <w:r>
-              <w:rPr>
-                <w:lang w:val="en-US"/>
-              </w:rPr>
-              <w:t>Exploration rate (epsilon)</w:t>
-            </w:r>
-          </w:p>
-        </w:tc>
-        <w:tc>
-          <w:tcPr>
-            <w:tcW w:w="2407" w:type="dxa"/>
-            <w:tcBorders>
-              <w:left w:val="single" w:sz="12" w:space="0" w:color="auto"/>
-              <w:bottom w:val="single" w:sz="12" w:space="0" w:color="auto"/>
-            </w:tcBorders>
-          </w:tcPr>
-          <w:p>
-            <w:pPr>
-              <w:rPr>
-                <w:lang w:val="en-US"/>
-              </w:rPr>
-            </w:pPr>
-            <w:r>
-              <w:rPr>
-                <w:lang w:val="en-US"/>
-              </w:rPr>
-              <w:t>Average reward at 20000 episodes</w:t>
-            </w:r>
-          </w:p>
-        </w:tc>
-      </w:tr>
-      <w:tr>
-        <w:tc>
-          <w:tcPr>
-            <w:tcW w:w="2407" w:type="dxa"/>
-            <w:tcBorders>
-              <w:top w:val="single" w:sz="12" w:space="0" w:color="auto"/>
-            </w:tcBorders>
-          </w:tcPr>
-          <w:p>
-            <w:pPr>
-              <w:rPr>
-                <w:lang w:val="en-US"/>
-              </w:rPr>
-            </w:pPr>
-          </w:p>
-        </w:tc>
-        <w:tc>
-          <w:tcPr>
-            <w:tcW w:w="2407" w:type="dxa"/>
-            <w:tcBorders>
-              <w:top w:val="single" w:sz="12" w:space="0" w:color="auto"/>
-            </w:tcBorders>
-          </w:tcPr>
-          <w:p>
-            <w:pPr>
-              <w:rPr>
-                <w:lang w:val="en-US"/>
-              </w:rPr>
-            </w:pPr>
-          </w:p>
-        </w:tc>
-        <w:tc>
-          <w:tcPr>
-            <w:tcW w:w="2407" w:type="dxa"/>
-            <w:tcBorders>
-              <w:top w:val="single" w:sz="12" w:space="0" w:color="auto"/>
-              <w:right w:val="single" w:sz="12" w:space="0" w:color="auto"/>
-            </w:tcBorders>
-          </w:tcPr>
-          <w:p>
-            <w:pPr>
-              <w:rPr>
-                <w:lang w:val="en-US"/>
-              </w:rPr>
-            </w:pPr>
-          </w:p>
-        </w:tc>
-        <w:tc>
-          <w:tcPr>
-            <w:tcW w:w="2407" w:type="dxa"/>
-            <w:tcBorders>
-              <w:top w:val="single" w:sz="12" w:space="0" w:color="auto"/>
-              <w:left w:val="single" w:sz="12" w:space="0" w:color="auto"/>
-            </w:tcBorders>
-          </w:tcPr>
-          <w:p>
-            <w:pPr>
-              <w:rPr>
-                <w:lang w:val="en-US"/>
-              </w:rPr>
-            </w:pPr>
-          </w:p>
-        </w:tc>
-      </w:tr>
-      <w:tr>
-        <w:tc>
-          <w:tcPr>
-            <w:tcW w:w="2407" w:type="dxa"/>
-          </w:tcPr>
-          <w:p>
-            <w:pPr>
-              <w:rPr>
-                <w:lang w:val="en-US"/>
-              </w:rPr>
-            </w:pPr>
-          </w:p>
-        </w:tc>
-        <w:tc>
-          <w:tcPr>
-            <w:tcW w:w="2407" w:type="dxa"/>
-          </w:tcPr>
-          <w:p>
-            <w:pPr>
-              <w:rPr>
-                <w:lang w:val="en-US"/>
-              </w:rPr>
-            </w:pPr>
-          </w:p>
-        </w:tc>
-        <w:tc>
-          <w:tcPr>
-            <w:tcW w:w="2407" w:type="dxa"/>
-            <w:tcBorders>
-              <w:right w:val="single" w:sz="12" w:space="0" w:color="auto"/>
-            </w:tcBorders>
-          </w:tcPr>
-          <w:p>
-            <w:pPr>
-              <w:rPr>
-                <w:lang w:val="en-US"/>
-              </w:rPr>
-            </w:pPr>
-          </w:p>
-        </w:tc>
-        <w:tc>
-          <w:tcPr>
-            <w:tcW w:w="2407" w:type="dxa"/>
-            <w:tcBorders>
-              <w:left w:val="single" w:sz="12" w:space="0" w:color="auto"/>
-            </w:tcBorders>
-          </w:tcPr>
-          <w:p>
-            <w:pPr>
-              <w:rPr>
-                <w:lang w:val="en-US"/>
-              </w:rPr>
-            </w:pPr>
-          </w:p>
-        </w:tc>
-      </w:tr>
-      <w:tr>
-        <w:tc>
-          <w:tcPr>
-            <w:tcW w:w="2407" w:type="dxa"/>
-          </w:tcPr>
-          <w:p>
-            <w:pPr>
-              <w:rPr>
-                <w:lang w:val="en-US"/>
-              </w:rPr>
-            </w:pPr>
-          </w:p>
-        </w:tc>
-        <w:tc>
-          <w:tcPr>
-            <w:tcW w:w="2407" w:type="dxa"/>
-          </w:tcPr>
-          <w:p>
-            <w:pPr>
-              <w:rPr>
-                <w:lang w:val="en-US"/>
-              </w:rPr>
-            </w:pPr>
-          </w:p>
-        </w:tc>
-        <w:tc>
-          <w:tcPr>
-            <w:tcW w:w="2407" w:type="dxa"/>
-            <w:tcBorders>
-              <w:right w:val="single" w:sz="12" w:space="0" w:color="auto"/>
-            </w:tcBorders>
-          </w:tcPr>
-          <w:p>
-            <w:pPr>
-              <w:rPr>
-                <w:lang w:val="en-US"/>
-              </w:rPr>
-            </w:pPr>
-          </w:p>
-        </w:tc>
-        <w:tc>
-          <w:tcPr>
-            <w:tcW w:w="2407" w:type="dxa"/>
-            <w:tcBorders>
-              <w:left w:val="single" w:sz="12" w:space="0" w:color="auto"/>
-            </w:tcBorders>
-          </w:tcPr>
-          <w:p>
-            <w:pPr>
-              <w:rPr>
-                <w:lang w:val="en-US"/>
-              </w:rPr>
-            </w:pPr>
-          </w:p>
-        </w:tc>
-      </w:tr>
-    </w:tbl>
-    <w:p>
-      <w:pPr>
-        <w:rPr>
-          <w:lang w:val="en-US"/>
-        </w:rPr>
-      </w:pPr>
-    </w:p>
-    <w:p>
-      <w:pPr>
         <w:pStyle w:val="Heading2"/>
         <w:rPr>
           <w:lang w:val="en-US"/>
@@ -3965,6 +4077,7 @@
       </w:pPr>
       <w:r>
         <w:rPr>
+          <w:noProof/>
           <w:lang w:val="en-US"/>
         </w:rPr>
         <w:drawing>
@@ -3983,7 +4096,7 @@
                     <pic:cNvPicPr/>
                   </pic:nvPicPr>
                   <pic:blipFill>
-                    <a:blip r:embed="rId36"/>
+                    <a:blip r:embed="rId40"/>
                     <a:stretch>
                       <a:fillRect/>
                     </a:stretch>
@@ -4037,6 +4150,7 @@
       </w:pPr>
       <w:r>
         <w:rPr>
+          <w:noProof/>
           <w:lang w:val="en-US"/>
         </w:rPr>
         <w:drawing>
@@ -4055,7 +4169,7 @@
                     <pic:cNvPicPr/>
                   </pic:nvPicPr>
                   <pic:blipFill>
-                    <a:blip r:embed="rId37"/>
+                    <a:blip r:embed="rId41"/>
                     <a:stretch>
                       <a:fillRect/>
                     </a:stretch>
@@ -4115,6 +4229,7 @@
       </w:pPr>
       <w:r>
         <w:rPr>
+          <w:noProof/>
           <w:lang w:val="en-US"/>
         </w:rPr>
         <w:drawing>
@@ -4133,7 +4248,7 @@
                     <pic:cNvPicPr/>
                   </pic:nvPicPr>
                   <pic:blipFill>
-                    <a:blip r:embed="rId38"/>
+                    <a:blip r:embed="rId42"/>
                     <a:stretch>
                       <a:fillRect/>
                     </a:stretch>
@@ -4177,22 +4292,15 @@
         <w:rPr>
           <w:lang w:val="en-US"/>
         </w:rPr>
-        <w:t>I</w:t>
-      </w:r>
-      <w:r>
-        <w:rPr>
-          <w:lang w:val="en-US"/>
-        </w:rPr>
-        <w:t xml:space="preserve">t is possible to solve the problem with SARSA and we </w:t>
-      </w:r>
-      <w:proofErr w:type="gramStart"/>
-      <w:r>
-        <w:rPr>
-          <w:lang w:val="en-US"/>
-        </w:rPr>
-        <w:t>actually receive</w:t>
-      </w:r>
-      <w:proofErr w:type="gramEnd"/>
+        <w:lastRenderedPageBreak/>
+        <w:t xml:space="preserve">It is possible to solve the problem with SARSA and we </w:t>
+      </w:r>
+      <w:r>
+        <w:rPr>
+          <w:lang w:val="en-US"/>
+        </w:rPr>
+        <w:t>receive</w:t>
+      </w:r>
       <w:r>
         <w:rPr>
           <w:lang w:val="en-US"/>
@@ -4208,6 +4316,7 @@
       </w:pPr>
       <w:r>
         <w:rPr>
+          <w:noProof/>
           <w:lang w:val="en-US"/>
         </w:rPr>
         <w:drawing>
@@ -4242,7 +4351,7 @@
                     <pic:cNvPicPr/>
                   </pic:nvPicPr>
                   <pic:blipFill>
-                    <a:blip r:embed="rId39">
+                    <a:blip r:embed="rId43">
                       <a:extLst>
                         <a:ext uri="{28A0092B-C50C-407E-A947-70E740481C1C}">
                           <a14:useLocalDpi xmlns:a14="http://schemas.microsoft.com/office/drawing/2010/main" val="0"/>
@@ -4276,6 +4385,7 @@
       </w:r>
       <w:r>
         <w:rPr>
+          <w:noProof/>
           <w:lang w:val="en-US"/>
         </w:rPr>
         <w:drawing>
@@ -4294,7 +4404,7 @@
                     <pic:cNvPicPr/>
                   </pic:nvPicPr>
                   <pic:blipFill>
-                    <a:blip r:embed="rId40"/>
+                    <a:blip r:embed="rId44"/>
                     <a:stretch>
                       <a:fillRect/>
                     </a:stretch>
@@ -4322,7 +4432,8 @@
       </w:r>
     </w:p>
     <w:sectPr>
-      <w:headerReference w:type="default" r:id="rId41"/>
+      <w:headerReference w:type="default" r:id="rId45"/>
+      <w:footerReference w:type="default" r:id="rId46"/>
       <w:pgSz w:w="11906" w:h="16838"/>
       <w:pgMar w:top="1701" w:right="1134" w:bottom="1701" w:left="1134" w:header="708" w:footer="708" w:gutter="0"/>
       <w:cols w:space="708"/>
@@ -4355,6 +4466,48 @@
     </w:p>
   </w:endnote>
 </w:endnotes>
+</file>
+
+<file path=word/footer1.xml><?xml version="1.0" encoding="utf-8"?>
+<w:ftr xmlns:wpc="http://schemas.microsoft.com/office/word/2010/wordprocessingCanvas" xmlns:cx="http://schemas.microsoft.com/office/drawing/2014/chartex" xmlns:cx1="http://schemas.microsoft.com/office/drawing/2015/9/8/chartex" xmlns:cx2="http://schemas.microsoft.com/office/drawing/2015/10/21/chartex" xmlns:cx3="http://schemas.microsoft.com/office/drawing/2016/5/9/chartex" xmlns:cx4="http://schemas.microsoft.com/office/drawing/2016/5/10/chartex" xmlns:cx5="http://schemas.microsoft.com/office/drawing/2016/5/11/chartex" xmlns:cx6="http://schemas.microsoft.com/office/drawing/2016/5/12/chartex" xmlns:cx7="http://schemas.microsoft.com/office/drawing/2016/5/13/chartex" xmlns:cx8="http://schemas.microsoft.com/office/drawing/2016/5/14/chartex" xmlns:mc="http://schemas.openxmlformats.org/markup-compatibility/2006" xmlns:aink="http://schemas.microsoft.com/office/drawing/2016/ink" xmlns:am3d="http://schemas.microsoft.com/office/drawing/2017/model3d" xmlns:o="urn:schemas-microsoft-com:office:office" xmlns:r="http://schemas.openxmlformats.org/officeDocument/2006/relationships" xmlns:m="http://schemas.openxmlformats.org/officeDocument/2006/math" xmlns:v="urn:schemas-microsoft-com:vml" xmlns:wp14="http://schemas.microsoft.com/office/word/2010/wordprocessingDrawing" xmlns:wp="http://schemas.openxmlformats.org/drawingml/2006/wordprocessingDrawing" xmlns:w10="urn:schemas-microsoft-com:office:word" xmlns:w="http://schemas.openxmlformats.org/wordprocessingml/2006/main" xmlns:w14="http://schemas.microsoft.com/office/word/2010/wordml" xmlns:w15="http://schemas.microsoft.com/office/word/2012/wordml" xmlns:w16cex="http://schemas.microsoft.com/office/word/2018/wordml/cex" xmlns:w16cid="http://schemas.microsoft.com/office/word/2016/wordml/cid" xmlns:w16="http://schemas.microsoft.com/office/word/2018/wordml" xmlns:w16sdtdh="http://schemas.microsoft.com/office/word/2020/wordml/sdtdatahash" xmlns:w16se="http://schemas.microsoft.com/office/word/2015/wordml/symex" xmlns:wpg="http://schemas.microsoft.com/office/word/2010/wordprocessingGroup" xmlns:wpi="http://schemas.microsoft.com/office/word/2010/wordprocessingInk" xmlns:wne="http://schemas.microsoft.com/office/word/2006/wordml" xmlns:wps="http://schemas.microsoft.com/office/word/2010/wordprocessingShape" mc:Ignorable="w14 w15 w16se w16cid w16 w16cex w16sdtdh wp14">
+  <w:sdt>
+    <w:sdtPr>
+      <w:id w:val="2008242469"/>
+      <w:docPartObj>
+        <w:docPartGallery w:val="Page Numbers (Bottom of Page)"/>
+        <w:docPartUnique/>
+      </w:docPartObj>
+    </w:sdtPr>
+    <w:sdtContent>
+      <w:p>
+        <w:pPr>
+          <w:pStyle w:val="Footer"/>
+          <w:jc w:val="right"/>
+        </w:pPr>
+        <w:r>
+          <w:fldChar w:fldCharType="begin"/>
+        </w:r>
+        <w:r>
+          <w:instrText>PAGE   \* MERGEFORMAT</w:instrText>
+        </w:r>
+        <w:r>
+          <w:fldChar w:fldCharType="separate"/>
+        </w:r>
+        <w:r>
+          <w:t>2</w:t>
+        </w:r>
+        <w:r>
+          <w:fldChar w:fldCharType="end"/>
+        </w:r>
+      </w:p>
+    </w:sdtContent>
+  </w:sdt>
+  <w:p>
+    <w:pPr>
+      <w:pStyle w:val="Footer"/>
+    </w:pPr>
+  </w:p>
+</w:ftr>
 </file>
 
 <file path=word/footnotes.xml><?xml version="1.0" encoding="utf-8"?>

</xml_diff>